<commit_message>
Remove students from Tasks
</commit_message>
<xml_diff>
--- a/Požiadavky na aplikáciu.docx
+++ b/Požiadavky na aplikáciu.docx
@@ -844,16 +844,7 @@
           <w:szCs w:val="24"/>
           <w:lang w:eastAsia="sk-SK"/>
         </w:rPr>
-        <w:t>moje práce</w:t>
-      </w:r>
-      <w:r>
-        <w:rPr>
-          <w:rFonts w:ascii="Times New Roman" w:eastAsia="Times New Roman" w:hAnsi="Times New Roman" w:cs="Times New Roman"/>
-          <w:sz w:val="24"/>
-          <w:szCs w:val="24"/>
-          <w:lang w:eastAsia="sk-SK"/>
-        </w:rPr>
-        <w:t>‘</w:t>
+        <w:t>moje práce‘</w:t>
       </w:r>
       <w:r>
         <w:rPr>
@@ -1317,6 +1308,7 @@
           <w:numId w:val="9"/>
         </w:numPr>
         <w:rPr>
+          <w:color w:val="00B050"/>
           <w:sz w:val="24"/>
           <w:szCs w:val="24"/>
         </w:rPr>
@@ -1324,6 +1316,7 @@
       <w:r>
         <w:rPr>
           <w:rFonts w:ascii="Times New Roman" w:eastAsia="Times New Roman" w:hAnsi="Times New Roman" w:cs="Times New Roman"/>
+          <w:color w:val="00B050"/>
           <w:sz w:val="24"/>
           <w:szCs w:val="24"/>
           <w:lang w:eastAsia="sk-SK"/>
@@ -1339,6 +1332,7 @@
           <w:numId w:val="9"/>
         </w:numPr>
         <w:rPr>
+          <w:color w:val="00B050"/>
           <w:sz w:val="24"/>
           <w:szCs w:val="24"/>
         </w:rPr>
@@ -1346,26 +1340,19 @@
       <w:r>
         <w:rPr>
           <w:rFonts w:ascii="Times New Roman" w:eastAsia="Times New Roman" w:hAnsi="Times New Roman" w:cs="Times New Roman"/>
+          <w:color w:val="00B050"/>
           <w:sz w:val="24"/>
           <w:szCs w:val="24"/>
           <w:lang w:eastAsia="sk-SK"/>
         </w:rPr>
-        <w:t xml:space="preserve">kliknutie </w:t>
-      </w:r>
-      <w:r>
-        <w:rPr>
-          <w:rFonts w:ascii="Times New Roman" w:eastAsia="Times New Roman" w:hAnsi="Times New Roman" w:cs="Times New Roman"/>
-          <w:sz w:val="24"/>
-          <w:szCs w:val="24"/>
-          <w:lang w:eastAsia="sk-SK"/>
-        </w:rPr>
-        <w:t xml:space="preserve">na položku → </w:t>
+        <w:t xml:space="preserve">kliknutie na položku → </w:t>
       </w:r>
       <w:r>
         <w:rPr>
           <w:rFonts w:ascii="Times New Roman" w:eastAsia="Times New Roman" w:hAnsi="Times New Roman" w:cs="Times New Roman"/>
           <w:i/>
           <w:iCs/>
+          <w:color w:val="00B050"/>
           <w:sz w:val="24"/>
           <w:szCs w:val="24"/>
           <w:lang w:eastAsia="sk-SK"/>
@@ -1381,6 +1368,7 @@
           <w:numId w:val="9"/>
         </w:numPr>
         <w:rPr>
+          <w:color w:val="00B050"/>
           <w:sz w:val="24"/>
           <w:szCs w:val="24"/>
         </w:rPr>
@@ -1388,6 +1376,7 @@
       <w:r>
         <w:rPr>
           <w:rFonts w:ascii="Times New Roman" w:eastAsia="Times New Roman" w:hAnsi="Times New Roman" w:cs="Times New Roman"/>
+          <w:color w:val="00B050"/>
           <w:sz w:val="24"/>
           <w:szCs w:val="24"/>
           <w:lang w:eastAsia="sk-SK"/>
@@ -1399,6 +1388,7 @@
           <w:rFonts w:ascii="Times New Roman" w:eastAsia="Times New Roman" w:hAnsi="Times New Roman" w:cs="Times New Roman"/>
           <w:i/>
           <w:iCs/>
+          <w:color w:val="00B050"/>
           <w:sz w:val="24"/>
           <w:szCs w:val="24"/>
           <w:lang w:eastAsia="sk-SK"/>
@@ -1408,6 +1398,7 @@
       <w:r>
         <w:rPr>
           <w:rFonts w:ascii="Times New Roman" w:eastAsia="Times New Roman" w:hAnsi="Times New Roman" w:cs="Times New Roman"/>
+          <w:color w:val="00B050"/>
           <w:sz w:val="24"/>
           <w:szCs w:val="24"/>
           <w:lang w:eastAsia="sk-SK"/>
@@ -1417,6 +1408,7 @@
       <w:r>
         <w:rPr>
           <w:rFonts w:ascii="Times New Roman" w:eastAsia="Times New Roman" w:hAnsi="Times New Roman" w:cs="Times New Roman"/>
+          <w:color w:val="00B050"/>
           <w:sz w:val="24"/>
           <w:szCs w:val="24"/>
           <w:lang w:eastAsia="sk-SK"/>
@@ -1426,6 +1418,7 @@
       <w:r>
         <w:rPr>
           <w:rFonts w:ascii="Times New Roman" w:eastAsia="Times New Roman" w:hAnsi="Times New Roman" w:cs="Times New Roman"/>
+          <w:color w:val="00B050"/>
           <w:sz w:val="24"/>
           <w:szCs w:val="24"/>
           <w:lang w:eastAsia="sk-SK"/>
@@ -1574,17 +1567,74 @@
         </w:numPr>
         <w:rPr>
           <w:rFonts w:ascii="Times New Roman" w:hAnsi="Times New Roman" w:cs="Times New Roman"/>
-          <w:sz w:val="24"/>
-          <w:szCs w:val="24"/>
-        </w:rPr>
-      </w:pPr>
-      <w:r>
-        <w:rPr>
-          <w:rFonts w:ascii="Times New Roman" w:hAnsi="Times New Roman" w:cs="Times New Roman"/>
-          <w:sz w:val="24"/>
-          <w:szCs w:val="24"/>
-        </w:rPr>
-        <w:t>kliknutie na konkrétne zadanie</w:t>
+          <w:color w:val="00B050"/>
+          <w:sz w:val="24"/>
+          <w:szCs w:val="24"/>
+        </w:rPr>
+      </w:pPr>
+      <w:r>
+        <w:rPr>
+          <w:rFonts w:ascii="Times New Roman" w:hAnsi="Times New Roman" w:cs="Times New Roman"/>
+          <w:color w:val="00B050"/>
+          <w:sz w:val="24"/>
+          <w:szCs w:val="24"/>
+        </w:rPr>
+        <w:t>kliknutie na</w:t>
+      </w:r>
+      <w:r>
+        <w:rPr>
+          <w:rFonts w:ascii="Times New Roman" w:hAnsi="Times New Roman" w:cs="Times New Roman"/>
+          <w:color w:val="00B050"/>
+          <w:sz w:val="24"/>
+          <w:szCs w:val="24"/>
+        </w:rPr>
+        <w:t xml:space="preserve"> položku </w:t>
+      </w:r>
+      <w:r>
+        <w:rPr>
+          <w:rFonts w:ascii="Times New Roman" w:eastAsia="Times New Roman" w:hAnsi="Times New Roman" w:cs="Times New Roman"/>
+          <w:color w:val="00B050"/>
+          <w:sz w:val="24"/>
+          <w:szCs w:val="24"/>
+          <w:lang w:eastAsia="sk-SK"/>
+        </w:rPr>
+        <w:t xml:space="preserve">→ </w:t>
+      </w:r>
+      <w:r>
+        <w:rPr>
+          <w:rFonts w:ascii="Times New Roman" w:eastAsia="Times New Roman" w:hAnsi="Times New Roman" w:cs="Times New Roman"/>
+          <w:i/>
+          <w:iCs/>
+          <w:color w:val="00B050"/>
+          <w:sz w:val="24"/>
+          <w:szCs w:val="24"/>
+          <w:lang w:eastAsia="sk-SK"/>
+        </w:rPr>
+        <w:t xml:space="preserve">prideliť </w:t>
+      </w:r>
+      <w:r>
+        <w:rPr>
+          <w:rFonts w:ascii="Times New Roman" w:eastAsia="Times New Roman" w:hAnsi="Times New Roman" w:cs="Times New Roman"/>
+          <w:i/>
+          <w:iCs/>
+          <w:color w:val="00B050"/>
+          <w:sz w:val="24"/>
+          <w:szCs w:val="24"/>
+          <w:lang w:eastAsia="sk-SK"/>
+        </w:rPr>
+        <w:t>zadani</w:t>
+      </w:r>
+      <w:r>
+        <w:rPr>
+          <w:rFonts w:ascii="Times New Roman" w:eastAsia="Times New Roman" w:hAnsi="Times New Roman" w:cs="Times New Roman"/>
+          <w:i/>
+          <w:iCs/>
+          <w:color w:val="00B050"/>
+          <w:sz w:val="24"/>
+          <w:szCs w:val="24"/>
+          <w:lang w:eastAsia="sk-SK"/>
+        </w:rPr>
+        <w:t>e</w:t>
       </w:r>
     </w:p>
     <w:p>
@@ -1596,17 +1646,19 @@
         </w:numPr>
         <w:rPr>
           <w:rFonts w:ascii="Times New Roman" w:hAnsi="Times New Roman" w:cs="Times New Roman"/>
-          <w:sz w:val="24"/>
-          <w:szCs w:val="24"/>
-        </w:rPr>
-      </w:pPr>
-      <w:r>
-        <w:rPr>
-          <w:rFonts w:ascii="Times New Roman" w:hAnsi="Times New Roman" w:cs="Times New Roman"/>
-          <w:sz w:val="24"/>
-          <w:szCs w:val="24"/>
-        </w:rPr>
-        <w:t>zobrazenie zadania s možnosťou modifikácie dátumu, obsahu a pridelenia študentov k danému zadaniu, potreba výberu vyučujúceho, ktorý zadanie pridelil</w:t>
+          <w:color w:val="00B050"/>
+          <w:sz w:val="24"/>
+          <w:szCs w:val="24"/>
+        </w:rPr>
+      </w:pPr>
+      <w:r>
+        <w:rPr>
+          <w:rFonts w:ascii="Times New Roman" w:hAnsi="Times New Roman" w:cs="Times New Roman"/>
+          <w:color w:val="00B050"/>
+          <w:sz w:val="24"/>
+          <w:szCs w:val="24"/>
+        </w:rPr>
+        <w:t>zobrazenie zadania s možnosťou pridelenia študentov k danému zadaniu</w:t>
       </w:r>
     </w:p>
     <w:p>
@@ -1618,13 +1670,15 @@
         </w:numPr>
         <w:rPr>
           <w:rFonts w:ascii="Times New Roman" w:hAnsi="Times New Roman" w:cs="Times New Roman"/>
-          <w:sz w:val="24"/>
-          <w:szCs w:val="24"/>
-        </w:rPr>
-      </w:pPr>
-      <w:r>
-        <w:rPr>
-          <w:rFonts w:ascii="Times New Roman" w:hAnsi="Times New Roman" w:cs="Times New Roman"/>
+          <w:color w:val="00B050"/>
+          <w:sz w:val="24"/>
+          <w:szCs w:val="24"/>
+        </w:rPr>
+      </w:pPr>
+      <w:r>
+        <w:rPr>
+          <w:rFonts w:ascii="Times New Roman" w:hAnsi="Times New Roman" w:cs="Times New Roman"/>
+          <w:color w:val="00B050"/>
           <w:sz w:val="24"/>
           <w:szCs w:val="24"/>
         </w:rPr>
@@ -1635,6 +1689,7 @@
           <w:rFonts w:ascii="Times New Roman" w:hAnsi="Times New Roman" w:cs="Times New Roman"/>
           <w:i/>
           <w:iCs/>
+          <w:color w:val="00B050"/>
           <w:sz w:val="24"/>
           <w:szCs w:val="24"/>
         </w:rPr>
@@ -1643,6 +1698,7 @@
       <w:r>
         <w:rPr>
           <w:rFonts w:ascii="Times New Roman" w:hAnsi="Times New Roman" w:cs="Times New Roman"/>
+          <w:color w:val="00B050"/>
           <w:sz w:val="24"/>
           <w:szCs w:val="24"/>
         </w:rPr>
@@ -1690,13 +1746,15 @@
         </w:numPr>
         <w:rPr>
           <w:rFonts w:ascii="Times New Roman" w:hAnsi="Times New Roman" w:cs="Times New Roman"/>
-          <w:sz w:val="24"/>
-          <w:szCs w:val="24"/>
-        </w:rPr>
-      </w:pPr>
-      <w:r>
-        <w:rPr>
-          <w:rFonts w:ascii="Times New Roman" w:hAnsi="Times New Roman" w:cs="Times New Roman"/>
+          <w:color w:val="00B050"/>
+          <w:sz w:val="24"/>
+          <w:szCs w:val="24"/>
+        </w:rPr>
+      </w:pPr>
+      <w:r>
+        <w:rPr>
+          <w:rFonts w:ascii="Times New Roman" w:hAnsi="Times New Roman" w:cs="Times New Roman"/>
+          <w:color w:val="00B050"/>
           <w:sz w:val="24"/>
           <w:szCs w:val="24"/>
         </w:rPr>
@@ -1709,22 +1767,25 @@
         <w:ind w:left="360"/>
         <w:rPr>
           <w:rFonts w:ascii="Times New Roman" w:hAnsi="Times New Roman" w:cs="Times New Roman"/>
-          <w:sz w:val="24"/>
-          <w:szCs w:val="24"/>
-        </w:rPr>
-      </w:pPr>
-    </w:p>
-    <w:p>
-      <w:pPr>
-        <w:rPr>
-          <w:rFonts w:ascii="Times New Roman" w:hAnsi="Times New Roman" w:cs="Times New Roman"/>
-          <w:sz w:val="24"/>
-          <w:szCs w:val="24"/>
-        </w:rPr>
-      </w:pPr>
-      <w:r>
-        <w:rPr>
-          <w:rFonts w:ascii="Times New Roman" w:hAnsi="Times New Roman" w:cs="Times New Roman"/>
+          <w:color w:val="00B050"/>
+          <w:sz w:val="24"/>
+          <w:szCs w:val="24"/>
+        </w:rPr>
+      </w:pPr>
+    </w:p>
+    <w:p>
+      <w:pPr>
+        <w:rPr>
+          <w:rFonts w:ascii="Times New Roman" w:hAnsi="Times New Roman" w:cs="Times New Roman"/>
+          <w:color w:val="00B050"/>
+          <w:sz w:val="24"/>
+          <w:szCs w:val="24"/>
+        </w:rPr>
+      </w:pPr>
+      <w:r>
+        <w:rPr>
+          <w:rFonts w:ascii="Times New Roman" w:hAnsi="Times New Roman" w:cs="Times New Roman"/>
+          <w:color w:val="00B050"/>
           <w:sz w:val="24"/>
           <w:szCs w:val="24"/>
         </w:rPr>
@@ -1733,6 +1794,7 @@
       <w:r>
         <w:rPr>
           <w:rFonts w:ascii="Times New Roman" w:hAnsi="Times New Roman" w:cs="Times New Roman"/>
+          <w:color w:val="00B050"/>
           <w:sz w:val="24"/>
           <w:szCs w:val="24"/>
         </w:rPr>
@@ -1741,18 +1803,11 @@
       <w:r>
         <w:rPr>
           <w:rFonts w:ascii="Times New Roman" w:hAnsi="Times New Roman" w:cs="Times New Roman"/>
-          <w:sz w:val="24"/>
-          <w:szCs w:val="24"/>
-        </w:rPr>
-        <w:t>TVORENIE</w:t>
-      </w:r>
-      <w:r>
-        <w:rPr>
-          <w:rFonts w:ascii="Times New Roman" w:hAnsi="Times New Roman" w:cs="Times New Roman"/>
-          <w:sz w:val="24"/>
-          <w:szCs w:val="24"/>
-        </w:rPr>
-        <w:t xml:space="preserve"> ZADANIA:</w:t>
+          <w:color w:val="00B050"/>
+          <w:sz w:val="24"/>
+          <w:szCs w:val="24"/>
+        </w:rPr>
+        <w:t>TVORENIE ZADANIA:</w:t>
       </w:r>
     </w:p>
     <w:p>
@@ -1763,6 +1818,7 @@
           <w:numId w:val="10"/>
         </w:numPr>
         <w:rPr>
+          <w:color w:val="00B050"/>
           <w:sz w:val="24"/>
           <w:szCs w:val="24"/>
         </w:rPr>
@@ -1770,6 +1826,7 @@
       <w:r>
         <w:rPr>
           <w:rFonts w:ascii="Times New Roman" w:eastAsia="Times New Roman" w:hAnsi="Times New Roman" w:cs="Times New Roman"/>
+          <w:color w:val="00B050"/>
           <w:sz w:val="24"/>
           <w:szCs w:val="24"/>
           <w:lang w:eastAsia="sk-SK"/>
@@ -1785,6 +1842,7 @@
           <w:numId w:val="10"/>
         </w:numPr>
         <w:rPr>
+          <w:color w:val="00B050"/>
           <w:sz w:val="24"/>
           <w:szCs w:val="24"/>
         </w:rPr>
@@ -1792,6 +1850,7 @@
       <w:r>
         <w:rPr>
           <w:rFonts w:ascii="Times New Roman" w:eastAsia="Times New Roman" w:hAnsi="Times New Roman" w:cs="Times New Roman"/>
+          <w:color w:val="00B050"/>
           <w:sz w:val="24"/>
           <w:szCs w:val="24"/>
           <w:lang w:eastAsia="sk-SK"/>
@@ -1803,22 +1862,12 @@
           <w:rFonts w:ascii="Times New Roman" w:eastAsia="Times New Roman" w:hAnsi="Times New Roman" w:cs="Times New Roman"/>
           <w:i/>
           <w:iCs/>
+          <w:color w:val="00B050"/>
           <w:sz w:val="24"/>
           <w:szCs w:val="24"/>
           <w:lang w:eastAsia="sk-SK"/>
         </w:rPr>
-        <w:t xml:space="preserve">moje </w:t>
-      </w:r>
-      <w:r>
-        <w:rPr>
-          <w:rFonts w:ascii="Times New Roman" w:eastAsia="Times New Roman" w:hAnsi="Times New Roman" w:cs="Times New Roman"/>
-          <w:i/>
-          <w:iCs/>
-          <w:sz w:val="24"/>
-          <w:szCs w:val="24"/>
-          <w:lang w:eastAsia="sk-SK"/>
-        </w:rPr>
-        <w:t>zadania</w:t>
+        <w:t>moje zadania</w:t>
       </w:r>
     </w:p>
     <w:p>
@@ -1830,13 +1879,15 @@
         </w:numPr>
         <w:rPr>
           <w:rFonts w:ascii="Times New Roman" w:hAnsi="Times New Roman" w:cs="Times New Roman"/>
-          <w:sz w:val="24"/>
-          <w:szCs w:val="24"/>
-        </w:rPr>
-      </w:pPr>
-      <w:r>
-        <w:rPr>
-          <w:rFonts w:ascii="Times New Roman" w:hAnsi="Times New Roman" w:cs="Times New Roman"/>
+          <w:color w:val="00B050"/>
+          <w:sz w:val="24"/>
+          <w:szCs w:val="24"/>
+        </w:rPr>
+      </w:pPr>
+      <w:r>
+        <w:rPr>
+          <w:rFonts w:ascii="Times New Roman" w:hAnsi="Times New Roman" w:cs="Times New Roman"/>
+          <w:color w:val="00B050"/>
           <w:sz w:val="24"/>
           <w:szCs w:val="24"/>
         </w:rPr>
@@ -1847,6 +1898,7 @@
           <w:rFonts w:ascii="Times New Roman" w:hAnsi="Times New Roman" w:cs="Times New Roman"/>
           <w:i/>
           <w:iCs/>
+          <w:color w:val="00B050"/>
           <w:sz w:val="24"/>
           <w:szCs w:val="24"/>
         </w:rPr>
@@ -1862,22 +1914,43 @@
         </w:numPr>
         <w:rPr>
           <w:rFonts w:ascii="Times New Roman" w:hAnsi="Times New Roman" w:cs="Times New Roman"/>
-          <w:sz w:val="24"/>
-          <w:szCs w:val="24"/>
-        </w:rPr>
-      </w:pPr>
-      <w:r>
-        <w:rPr>
-          <w:rFonts w:ascii="Times New Roman" w:hAnsi="Times New Roman" w:cs="Times New Roman"/>
-          <w:sz w:val="24"/>
-          <w:szCs w:val="24"/>
-        </w:rPr>
-        <w:t xml:space="preserve">formulár pre nové zadanie (typ, popis, </w:t>
+          <w:color w:val="00B050"/>
+          <w:sz w:val="24"/>
+          <w:szCs w:val="24"/>
+        </w:rPr>
+      </w:pPr>
+      <w:r>
+        <w:rPr>
+          <w:rFonts w:ascii="Times New Roman" w:hAnsi="Times New Roman" w:cs="Times New Roman"/>
+          <w:color w:val="00B050"/>
+          <w:sz w:val="24"/>
+          <w:szCs w:val="24"/>
+        </w:rPr>
+        <w:t>formulár pre nové zadanie (typ,</w:t>
+      </w:r>
+      <w:r>
+        <w:rPr>
+          <w:rFonts w:ascii="Times New Roman" w:hAnsi="Times New Roman" w:cs="Times New Roman"/>
+          <w:color w:val="00B050"/>
+          <w:sz w:val="24"/>
+          <w:szCs w:val="24"/>
+        </w:rPr>
+        <w:t xml:space="preserve"> názov, </w:t>
+      </w:r>
+      <w:r>
+        <w:rPr>
+          <w:rFonts w:ascii="Times New Roman" w:hAnsi="Times New Roman" w:cs="Times New Roman"/>
+          <w:color w:val="00B050"/>
+          <w:sz w:val="24"/>
+          <w:szCs w:val="24"/>
+        </w:rPr>
+        <w:t xml:space="preserve"> popis, </w:t>
       </w:r>
       <w:proofErr w:type="spellStart"/>
       <w:r>
         <w:rPr>
           <w:rFonts w:ascii="Times New Roman" w:hAnsi="Times New Roman" w:cs="Times New Roman"/>
+          <w:color w:val="00B050"/>
           <w:sz w:val="24"/>
           <w:szCs w:val="24"/>
         </w:rPr>
@@ -1887,10 +1960,11 @@
       <w:r>
         <w:rPr>
           <w:rFonts w:ascii="Times New Roman" w:hAnsi="Times New Roman" w:cs="Times New Roman"/>
-          <w:sz w:val="24"/>
-          <w:szCs w:val="24"/>
-        </w:rPr>
-        <w:t>, autor)</w:t>
+          <w:color w:val="00B050"/>
+          <w:sz w:val="24"/>
+          <w:szCs w:val="24"/>
+        </w:rPr>
+        <w:t>)</w:t>
       </w:r>
     </w:p>
     <w:p>
@@ -1902,13 +1976,15 @@
         </w:numPr>
         <w:rPr>
           <w:rFonts w:ascii="Times New Roman" w:hAnsi="Times New Roman" w:cs="Times New Roman"/>
-          <w:sz w:val="24"/>
-          <w:szCs w:val="24"/>
-        </w:rPr>
-      </w:pPr>
-      <w:r>
-        <w:rPr>
-          <w:rFonts w:ascii="Times New Roman" w:hAnsi="Times New Roman" w:cs="Times New Roman"/>
+          <w:color w:val="00B050"/>
+          <w:sz w:val="24"/>
+          <w:szCs w:val="24"/>
+        </w:rPr>
+      </w:pPr>
+      <w:r>
+        <w:rPr>
+          <w:rFonts w:ascii="Times New Roman" w:hAnsi="Times New Roman" w:cs="Times New Roman"/>
+          <w:color w:val="00B050"/>
           <w:sz w:val="24"/>
           <w:szCs w:val="24"/>
         </w:rPr>
@@ -1919,6 +1995,7 @@
           <w:rFonts w:ascii="Times New Roman" w:hAnsi="Times New Roman" w:cs="Times New Roman"/>
           <w:i/>
           <w:iCs/>
+          <w:color w:val="00B050"/>
           <w:sz w:val="24"/>
           <w:szCs w:val="24"/>
         </w:rPr>
@@ -1927,6 +2004,7 @@
       <w:r>
         <w:rPr>
           <w:rFonts w:ascii="Times New Roman" w:hAnsi="Times New Roman" w:cs="Times New Roman"/>
+          <w:color w:val="00B050"/>
           <w:sz w:val="24"/>
           <w:szCs w:val="24"/>
         </w:rPr>
@@ -1942,56 +2020,34 @@
         </w:numPr>
         <w:rPr>
           <w:rFonts w:ascii="Times New Roman" w:hAnsi="Times New Roman" w:cs="Times New Roman"/>
-          <w:sz w:val="24"/>
-          <w:szCs w:val="24"/>
-        </w:rPr>
-      </w:pPr>
-      <w:r>
-        <w:rPr>
-          <w:rFonts w:ascii="Times New Roman" w:hAnsi="Times New Roman" w:cs="Times New Roman"/>
-          <w:sz w:val="24"/>
-          <w:szCs w:val="24"/>
-        </w:rPr>
-        <w:t xml:space="preserve">návrat na stránku </w:t>
-      </w:r>
-      <w:r>
-        <w:rPr>
-          <w:rFonts w:ascii="Times New Roman" w:hAnsi="Times New Roman" w:cs="Times New Roman"/>
-          <w:sz w:val="24"/>
-          <w:szCs w:val="24"/>
-        </w:rPr>
-        <w:t>‘</w:t>
+          <w:color w:val="00B050"/>
+          <w:sz w:val="24"/>
+          <w:szCs w:val="24"/>
+        </w:rPr>
+      </w:pPr>
+      <w:r>
+        <w:rPr>
+          <w:rFonts w:ascii="Times New Roman" w:hAnsi="Times New Roman" w:cs="Times New Roman"/>
+          <w:color w:val="00B050"/>
+          <w:sz w:val="24"/>
+          <w:szCs w:val="24"/>
+        </w:rPr>
+        <w:t>návrat na stránku ‘</w:t>
       </w:r>
       <w:r>
         <w:rPr>
           <w:rFonts w:ascii="Times New Roman" w:eastAsia="Times New Roman" w:hAnsi="Times New Roman" w:cs="Times New Roman"/>
+          <w:color w:val="00B050"/>
           <w:sz w:val="24"/>
           <w:szCs w:val="24"/>
           <w:lang w:eastAsia="sk-SK"/>
         </w:rPr>
-        <w:t xml:space="preserve">moje </w:t>
-      </w:r>
-      <w:r>
-        <w:rPr>
-          <w:rFonts w:ascii="Times New Roman" w:eastAsia="Times New Roman" w:hAnsi="Times New Roman" w:cs="Times New Roman"/>
-          <w:sz w:val="24"/>
-          <w:szCs w:val="24"/>
-          <w:lang w:eastAsia="sk-SK"/>
-        </w:rPr>
-        <w:t>zadania</w:t>
-      </w:r>
-      <w:r>
-        <w:rPr>
-          <w:rFonts w:ascii="Times New Roman" w:eastAsia="Times New Roman" w:hAnsi="Times New Roman" w:cs="Times New Roman"/>
-          <w:sz w:val="24"/>
-          <w:szCs w:val="24"/>
-          <w:lang w:eastAsia="sk-SK"/>
-        </w:rPr>
-        <w:t>‘</w:t>
-      </w:r>
-      <w:r>
-        <w:rPr>
-          <w:rFonts w:ascii="Times New Roman" w:hAnsi="Times New Roman" w:cs="Times New Roman"/>
+        <w:t>moje zadania‘</w:t>
+      </w:r>
+      <w:r>
+        <w:rPr>
+          <w:rFonts w:ascii="Times New Roman" w:hAnsi="Times New Roman" w:cs="Times New Roman"/>
+          <w:color w:val="00B050"/>
           <w:sz w:val="24"/>
           <w:szCs w:val="24"/>
         </w:rPr>
@@ -2007,13 +2063,15 @@
         </w:numPr>
         <w:rPr>
           <w:rFonts w:ascii="Times New Roman" w:hAnsi="Times New Roman" w:cs="Times New Roman"/>
-          <w:sz w:val="24"/>
-          <w:szCs w:val="24"/>
-        </w:rPr>
-      </w:pPr>
-      <w:r>
-        <w:rPr>
-          <w:rFonts w:ascii="Times New Roman" w:hAnsi="Times New Roman" w:cs="Times New Roman"/>
+          <w:color w:val="00B050"/>
+          <w:sz w:val="24"/>
+          <w:szCs w:val="24"/>
+        </w:rPr>
+      </w:pPr>
+      <w:r>
+        <w:rPr>
+          <w:rFonts w:ascii="Times New Roman" w:hAnsi="Times New Roman" w:cs="Times New Roman"/>
+          <w:color w:val="00B050"/>
           <w:sz w:val="24"/>
           <w:szCs w:val="24"/>
         </w:rPr>
@@ -2062,6 +2120,7 @@
           <w:numId w:val="12"/>
         </w:numPr>
         <w:rPr>
+          <w:color w:val="00B050"/>
           <w:sz w:val="24"/>
           <w:szCs w:val="24"/>
         </w:rPr>
@@ -2069,6 +2128,7 @@
       <w:r>
         <w:rPr>
           <w:rFonts w:ascii="Times New Roman" w:eastAsia="Times New Roman" w:hAnsi="Times New Roman" w:cs="Times New Roman"/>
+          <w:color w:val="00B050"/>
           <w:sz w:val="24"/>
           <w:szCs w:val="24"/>
           <w:lang w:eastAsia="sk-SK"/>
@@ -2084,6 +2144,7 @@
           <w:numId w:val="12"/>
         </w:numPr>
         <w:rPr>
+          <w:color w:val="00B050"/>
           <w:sz w:val="24"/>
           <w:szCs w:val="24"/>
         </w:rPr>
@@ -2091,6 +2152,7 @@
       <w:r>
         <w:rPr>
           <w:rFonts w:ascii="Times New Roman" w:eastAsia="Times New Roman" w:hAnsi="Times New Roman" w:cs="Times New Roman"/>
+          <w:color w:val="00B050"/>
           <w:sz w:val="24"/>
           <w:szCs w:val="24"/>
           <w:lang w:eastAsia="sk-SK"/>
@@ -2102,11 +2164,24 @@
           <w:rFonts w:ascii="Times New Roman" w:eastAsia="Times New Roman" w:hAnsi="Times New Roman" w:cs="Times New Roman"/>
           <w:i/>
           <w:iCs/>
+          <w:color w:val="00B050"/>
           <w:sz w:val="24"/>
           <w:szCs w:val="24"/>
           <w:lang w:eastAsia="sk-SK"/>
         </w:rPr>
-        <w:t xml:space="preserve">pridelené zadania </w:t>
+        <w:t>moje / všetky</w:t>
+      </w:r>
+      <w:r>
+        <w:rPr>
+          <w:rFonts w:ascii="Times New Roman" w:eastAsia="Times New Roman" w:hAnsi="Times New Roman" w:cs="Times New Roman"/>
+          <w:i/>
+          <w:iCs/>
+          <w:color w:val="00B050"/>
+          <w:sz w:val="24"/>
+          <w:szCs w:val="24"/>
+          <w:lang w:eastAsia="sk-SK"/>
+        </w:rPr>
+        <w:t xml:space="preserve"> zadania </w:t>
       </w:r>
     </w:p>
     <w:p>
@@ -2168,25 +2243,7 @@
           <w:szCs w:val="24"/>
           <w:lang w:eastAsia="sk-SK"/>
         </w:rPr>
-        <w:t xml:space="preserve">, typ zadania, </w:t>
-      </w:r>
-      <w:r>
-        <w:rPr>
-          <w:rFonts w:ascii="Times New Roman" w:eastAsia="Times New Roman" w:hAnsi="Times New Roman" w:cs="Times New Roman"/>
-          <w:sz w:val="24"/>
-          <w:szCs w:val="24"/>
-          <w:lang w:eastAsia="sk-SK"/>
-        </w:rPr>
-        <w:t>kým pridelené</w:t>
-      </w:r>
-      <w:r>
-        <w:rPr>
-          <w:rFonts w:ascii="Times New Roman" w:eastAsia="Times New Roman" w:hAnsi="Times New Roman" w:cs="Times New Roman"/>
-          <w:sz w:val="24"/>
-          <w:szCs w:val="24"/>
-          <w:lang w:eastAsia="sk-SK"/>
-        </w:rPr>
-        <w:t xml:space="preserve">) </w:t>
+        <w:t xml:space="preserve">, typ zadania, kým pridelené) </w:t>
       </w:r>
     </w:p>
     <w:p>
@@ -2220,17 +2277,62 @@
         </w:numPr>
         <w:rPr>
           <w:rFonts w:ascii="Times New Roman" w:hAnsi="Times New Roman" w:cs="Times New Roman"/>
-          <w:sz w:val="24"/>
-          <w:szCs w:val="24"/>
-        </w:rPr>
-      </w:pPr>
-      <w:r>
-        <w:rPr>
-          <w:rFonts w:ascii="Times New Roman" w:hAnsi="Times New Roman" w:cs="Times New Roman"/>
-          <w:sz w:val="24"/>
-          <w:szCs w:val="24"/>
-        </w:rPr>
-        <w:t>výber konkrétneho zadania</w:t>
+          <w:color w:val="00B050"/>
+          <w:sz w:val="24"/>
+          <w:szCs w:val="24"/>
+        </w:rPr>
+      </w:pPr>
+      <w:r>
+        <w:rPr>
+          <w:rFonts w:ascii="Times New Roman" w:hAnsi="Times New Roman" w:cs="Times New Roman"/>
+          <w:color w:val="00B050"/>
+          <w:sz w:val="24"/>
+          <w:szCs w:val="24"/>
+        </w:rPr>
+        <w:t>kliknutie na</w:t>
+      </w:r>
+      <w:r>
+        <w:rPr>
+          <w:rFonts w:ascii="Times New Roman" w:hAnsi="Times New Roman" w:cs="Times New Roman"/>
+          <w:color w:val="00B050"/>
+          <w:sz w:val="24"/>
+          <w:szCs w:val="24"/>
+        </w:rPr>
+        <w:t xml:space="preserve"> položku </w:t>
+      </w:r>
+      <w:r>
+        <w:rPr>
+          <w:rFonts w:ascii="Times New Roman" w:eastAsia="Times New Roman" w:hAnsi="Times New Roman" w:cs="Times New Roman"/>
+          <w:color w:val="00B050"/>
+          <w:sz w:val="24"/>
+          <w:szCs w:val="24"/>
+          <w:lang w:eastAsia="sk-SK"/>
+        </w:rPr>
+        <w:t xml:space="preserve">→ </w:t>
+      </w:r>
+      <w:r>
+        <w:rPr>
+          <w:rFonts w:ascii="Times New Roman" w:eastAsia="Times New Roman" w:hAnsi="Times New Roman" w:cs="Times New Roman"/>
+          <w:i/>
+          <w:iCs/>
+          <w:color w:val="00B050"/>
+          <w:sz w:val="24"/>
+          <w:szCs w:val="24"/>
+          <w:lang w:eastAsia="sk-SK"/>
+        </w:rPr>
+        <w:t>pridel</w:t>
+      </w:r>
+      <w:r>
+        <w:rPr>
+          <w:rFonts w:ascii="Times New Roman" w:eastAsia="Times New Roman" w:hAnsi="Times New Roman" w:cs="Times New Roman"/>
+          <w:i/>
+          <w:iCs/>
+          <w:color w:val="00B050"/>
+          <w:sz w:val="24"/>
+          <w:szCs w:val="24"/>
+          <w:lang w:eastAsia="sk-SK"/>
+        </w:rPr>
+        <w:t>ené</w:t>
       </w:r>
     </w:p>
     <w:p>
@@ -2242,17 +2344,37 @@
         </w:numPr>
         <w:rPr>
           <w:rFonts w:ascii="Times New Roman" w:hAnsi="Times New Roman" w:cs="Times New Roman"/>
-          <w:sz w:val="24"/>
-          <w:szCs w:val="24"/>
-        </w:rPr>
-      </w:pPr>
-      <w:r>
-        <w:rPr>
-          <w:rFonts w:ascii="Times New Roman" w:hAnsi="Times New Roman" w:cs="Times New Roman"/>
-          <w:sz w:val="24"/>
-          <w:szCs w:val="24"/>
-        </w:rPr>
-        <w:t>zobrazenie všetkých odovzdaných prác daného zadania, zoradené podľa dátumu odovzdania</w:t>
+          <w:color w:val="00B050"/>
+          <w:sz w:val="24"/>
+          <w:szCs w:val="24"/>
+        </w:rPr>
+      </w:pPr>
+      <w:r>
+        <w:rPr>
+          <w:rFonts w:ascii="Times New Roman" w:hAnsi="Times New Roman" w:cs="Times New Roman"/>
+          <w:color w:val="00B050"/>
+          <w:sz w:val="24"/>
+          <w:szCs w:val="24"/>
+        </w:rPr>
+        <w:t xml:space="preserve">zobrazenie všetkých </w:t>
+      </w:r>
+      <w:r>
+        <w:rPr>
+          <w:rFonts w:ascii="Times New Roman" w:hAnsi="Times New Roman" w:cs="Times New Roman"/>
+          <w:color w:val="00B050"/>
+          <w:sz w:val="24"/>
+          <w:szCs w:val="24"/>
+        </w:rPr>
+        <w:t>pridelených študentov</w:t>
+      </w:r>
+      <w:r>
+        <w:rPr>
+          <w:rFonts w:ascii="Times New Roman" w:hAnsi="Times New Roman" w:cs="Times New Roman"/>
+          <w:color w:val="00B050"/>
+          <w:sz w:val="24"/>
+          <w:szCs w:val="24"/>
+        </w:rPr>
+        <w:t xml:space="preserve"> daného zadania</w:t>
       </w:r>
     </w:p>
     <w:p>
@@ -2412,6 +2534,15 @@
         </w:rPr>
         <w:t xml:space="preserve">odhlásenie </w:t>
       </w:r>
+    </w:p>
+    <w:p>
+      <w:pPr>
+        <w:rPr>
+          <w:sz w:val="36"/>
+          <w:szCs w:val="36"/>
+          <w:u w:val="single"/>
+        </w:rPr>
+      </w:pPr>
     </w:p>
     <w:p>
       <w:pPr>

</xml_diff>